<commit_message>
up to date requirements
</commit_message>
<xml_diff>
--- a/Requirements.docx
+++ b/Requirements.docx
@@ -292,6 +292,8 @@
             <w:t xml:space="preserve"> </w:t>
           </w:r>
         </w:p>
+        <w:bookmarkStart w:id="0" w:name="_GoBack" w:displacedByCustomXml="next"/>
+        <w:bookmarkEnd w:id="0" w:displacedByCustomXml="next"/>
       </w:sdtContent>
     </w:sdt>
     <w:p>
@@ -452,7 +454,7 @@
                                 <w:sz w:val="44"/>
                               </w:rPr>
                             </w:pPr>
-                            <w:bookmarkStart w:id="0" w:name="_Toc443163210"/>
+                            <w:bookmarkStart w:id="1" w:name="_Toc443163210"/>
                             <w:r>
                               <w:rPr>
                                 <w:sz w:val="44"/>
@@ -561,7 +563,7 @@
                               </w:rPr>
                               <w:t>Team Members</w:t>
                             </w:r>
-                            <w:bookmarkEnd w:id="0"/>
+                            <w:bookmarkEnd w:id="1"/>
                           </w:p>
                           <w:p>
                             <w:pPr>
@@ -683,7 +685,7 @@
                           <w:sz w:val="44"/>
                         </w:rPr>
                       </w:pPr>
-                      <w:bookmarkStart w:id="1" w:name="_Toc443163210"/>
+                      <w:bookmarkStart w:id="2" w:name="_Toc443163210"/>
                       <w:r>
                         <w:rPr>
                           <w:sz w:val="44"/>
@@ -792,7 +794,7 @@
                         </w:rPr>
                         <w:t>Team Members</w:t>
                       </w:r>
-                      <w:bookmarkEnd w:id="1"/>
+                      <w:bookmarkEnd w:id="2"/>
                     </w:p>
                     <w:p>
                       <w:pPr>
@@ -2939,7 +2941,7 @@
                 <w:noProof/>
                 <w:webHidden/>
               </w:rPr>
-              <w:t>16</w:t>
+              <w:t>15</w:t>
             </w:r>
             <w:r>
               <w:rPr>
@@ -3033,7 +3035,7 @@
                 <w:noProof/>
                 <w:webHidden/>
               </w:rPr>
-              <w:t>20</w:t>
+              <w:t>19</w:t>
             </w:r>
             <w:r>
               <w:rPr>
@@ -3127,7 +3129,7 @@
                 <w:noProof/>
                 <w:webHidden/>
               </w:rPr>
-              <w:t>21</w:t>
+              <w:t>20</w:t>
             </w:r>
             <w:r>
               <w:rPr>
@@ -3221,7 +3223,7 @@
                 <w:noProof/>
                 <w:webHidden/>
               </w:rPr>
-              <w:t>23</w:t>
+              <w:t>21</w:t>
             </w:r>
             <w:r>
               <w:rPr>
@@ -3315,7 +3317,7 @@
                 <w:noProof/>
                 <w:webHidden/>
               </w:rPr>
-              <w:t>24</w:t>
+              <w:t>22</w:t>
             </w:r>
             <w:r>
               <w:rPr>
@@ -3409,7 +3411,7 @@
                 <w:noProof/>
                 <w:webHidden/>
               </w:rPr>
-              <w:t>25</w:t>
+              <w:t>23</w:t>
             </w:r>
             <w:r>
               <w:rPr>
@@ -3503,7 +3505,7 @@
                 <w:noProof/>
                 <w:webHidden/>
               </w:rPr>
-              <w:t>29</w:t>
+              <w:t>27</w:t>
             </w:r>
             <w:r>
               <w:rPr>
@@ -3597,7 +3599,7 @@
                 <w:noProof/>
                 <w:webHidden/>
               </w:rPr>
-              <w:t>30</w:t>
+              <w:t>28</w:t>
             </w:r>
             <w:r>
               <w:rPr>
@@ -3678,7 +3680,7 @@
               <w:rPr>
                 <w:webHidden/>
               </w:rPr>
-              <w:t>31</w:t>
+              <w:t>29</w:t>
             </w:r>
             <w:r>
               <w:rPr>
@@ -3758,7 +3760,7 @@
               <w:rPr>
                 <w:webHidden/>
               </w:rPr>
-              <w:t>32</w:t>
+              <w:t>30</w:t>
             </w:r>
             <w:r>
               <w:rPr>
@@ -3801,12 +3803,12 @@
           <w:numId w:val="27"/>
         </w:numPr>
       </w:pPr>
-      <w:bookmarkStart w:id="2" w:name="_Toc410643945"/>
+      <w:bookmarkStart w:id="3" w:name="_Toc410643945"/>
       <w:r>
         <w:lastRenderedPageBreak/>
         <w:t>Introduction</w:t>
       </w:r>
-      <w:bookmarkEnd w:id="2"/>
+      <w:bookmarkEnd w:id="3"/>
     </w:p>
     <w:p>
       <w:pPr>
@@ -3816,14 +3818,14 @@
           <w:numId w:val="27"/>
         </w:numPr>
       </w:pPr>
-      <w:bookmarkStart w:id="3" w:name="_Toc410643946"/>
+      <w:bookmarkStart w:id="4" w:name="_Toc410643946"/>
       <w:r>
         <w:t xml:space="preserve">Project </w:t>
       </w:r>
       <w:r>
         <w:t>Objective</w:t>
       </w:r>
-      <w:bookmarkEnd w:id="3"/>
+      <w:bookmarkEnd w:id="4"/>
     </w:p>
     <w:p>
       <w:pPr>
@@ -3915,14 +3917,14 @@
           <w:numId w:val="27"/>
         </w:numPr>
       </w:pPr>
-      <w:bookmarkStart w:id="4" w:name="_Toc410643947"/>
+      <w:bookmarkStart w:id="5" w:name="_Toc410643947"/>
       <w:r>
         <w:t>Pro</w:t>
       </w:r>
       <w:r>
         <w:t>ject ScoPe</w:t>
       </w:r>
-      <w:bookmarkEnd w:id="4"/>
+      <w:bookmarkEnd w:id="5"/>
     </w:p>
     <w:p>
       <w:pPr>
@@ -4006,11 +4008,11 @@
           <w:numId w:val="27"/>
         </w:numPr>
       </w:pPr>
-      <w:bookmarkStart w:id="5" w:name="_Toc410643948"/>
+      <w:bookmarkStart w:id="6" w:name="_Toc410643948"/>
       <w:r>
         <w:t>Success Criteria</w:t>
       </w:r>
-      <w:bookmarkEnd w:id="5"/>
+      <w:bookmarkEnd w:id="6"/>
     </w:p>
     <w:p>
       <w:pPr>
@@ -4067,11 +4069,11 @@
           <w:numId w:val="27"/>
         </w:numPr>
       </w:pPr>
-      <w:bookmarkStart w:id="6" w:name="_Toc410643949"/>
+      <w:bookmarkStart w:id="7" w:name="_Toc410643949"/>
       <w:r>
         <w:t>Collaboration with Stakeholders</w:t>
       </w:r>
-      <w:bookmarkEnd w:id="6"/>
+      <w:bookmarkEnd w:id="7"/>
     </w:p>
     <w:p>
       <w:pPr>
@@ -4105,12 +4107,12 @@
           <w:numId w:val="27"/>
         </w:numPr>
       </w:pPr>
-      <w:bookmarkStart w:id="7" w:name="_Toc410643950"/>
+      <w:bookmarkStart w:id="8" w:name="_Toc410643950"/>
       <w:r>
         <w:lastRenderedPageBreak/>
         <w:t>Project Plan</w:t>
       </w:r>
-      <w:bookmarkEnd w:id="7"/>
+      <w:bookmarkEnd w:id="8"/>
     </w:p>
     <w:p>
       <w:pPr>
@@ -4120,11 +4122,11 @@
           <w:numId w:val="27"/>
         </w:numPr>
       </w:pPr>
-      <w:bookmarkStart w:id="8" w:name="_Toc410643951"/>
+      <w:bookmarkStart w:id="9" w:name="_Toc410643951"/>
       <w:r>
         <w:t>Work Breakdown Structure (WBS)</w:t>
       </w:r>
-      <w:bookmarkEnd w:id="8"/>
+      <w:bookmarkEnd w:id="9"/>
     </w:p>
     <w:p/>
     <w:p>
@@ -4156,12 +4158,12 @@
           <w:numId w:val="27"/>
         </w:numPr>
       </w:pPr>
-      <w:bookmarkStart w:id="9" w:name="_Toc410643952"/>
+      <w:bookmarkStart w:id="10" w:name="_Toc410643952"/>
       <w:r>
         <w:lastRenderedPageBreak/>
         <w:t>Project Resources</w:t>
       </w:r>
-      <w:bookmarkEnd w:id="9"/>
+      <w:bookmarkEnd w:id="10"/>
     </w:p>
     <w:p>
       <w:r>
@@ -4176,12 +4178,12 @@
           <w:numId w:val="27"/>
         </w:numPr>
       </w:pPr>
-      <w:bookmarkStart w:id="10" w:name="_Toc410643953"/>
+      <w:bookmarkStart w:id="11" w:name="_Toc410643953"/>
       <w:r>
         <w:lastRenderedPageBreak/>
         <w:t>Responsibility Matrix</w:t>
       </w:r>
-      <w:bookmarkEnd w:id="10"/>
+      <w:bookmarkEnd w:id="11"/>
     </w:p>
     <w:tbl>
       <w:tblPr>
@@ -5863,7 +5865,7 @@
           <w:numId w:val="27"/>
         </w:numPr>
       </w:pPr>
-      <w:bookmarkStart w:id="11" w:name="_Toc410643954"/>
+      <w:bookmarkStart w:id="12" w:name="_Toc410643954"/>
       <w:r>
         <w:rPr>
           <w:noProof/>
@@ -5947,7 +5949,7 @@
       <w:r>
         <w:t>Gantt Chart</w:t>
       </w:r>
-      <w:bookmarkEnd w:id="11"/>
+      <w:bookmarkEnd w:id="12"/>
     </w:p>
     <w:p>
       <w:pPr>
@@ -5957,12 +5959,12 @@
           <w:numId w:val="27"/>
         </w:numPr>
       </w:pPr>
-      <w:bookmarkStart w:id="12" w:name="_Toc410643955"/>
+      <w:bookmarkStart w:id="13" w:name="_Toc410643955"/>
       <w:r>
         <w:lastRenderedPageBreak/>
         <w:t>Pert Chart</w:t>
       </w:r>
-      <w:bookmarkEnd w:id="12"/>
+      <w:bookmarkEnd w:id="13"/>
     </w:p>
     <w:p>
       <w:r>
@@ -5977,12 +5979,12 @@
           <w:numId w:val="27"/>
         </w:numPr>
       </w:pPr>
-      <w:bookmarkStart w:id="13" w:name="_Toc410643956"/>
+      <w:bookmarkStart w:id="14" w:name="_Toc410643956"/>
       <w:r>
         <w:lastRenderedPageBreak/>
         <w:t>Cost Estimation</w:t>
       </w:r>
-      <w:bookmarkEnd w:id="13"/>
+      <w:bookmarkEnd w:id="14"/>
     </w:p>
     <w:p>
       <w:pPr>
@@ -5992,11 +5994,11 @@
           <w:numId w:val="27"/>
         </w:numPr>
       </w:pPr>
-      <w:bookmarkStart w:id="14" w:name="_Toc410643957"/>
+      <w:bookmarkStart w:id="15" w:name="_Toc410643957"/>
       <w:r>
         <w:t>Function Point Estimation</w:t>
       </w:r>
-      <w:bookmarkEnd w:id="14"/>
+      <w:bookmarkEnd w:id="15"/>
     </w:p>
     <w:p>
       <w:pPr>
@@ -6019,12 +6021,12 @@
           <w:numId w:val="27"/>
         </w:numPr>
       </w:pPr>
-      <w:bookmarkStart w:id="15" w:name="_Toc410643958"/>
+      <w:bookmarkStart w:id="16" w:name="_Toc410643958"/>
       <w:r>
         <w:lastRenderedPageBreak/>
         <w:t>Lines of Code Estimation</w:t>
       </w:r>
-      <w:bookmarkEnd w:id="15"/>
+      <w:bookmarkEnd w:id="16"/>
     </w:p>
     <w:p>
       <w:pPr>
@@ -6047,12 +6049,12 @@
           <w:numId w:val="27"/>
         </w:numPr>
       </w:pPr>
-      <w:bookmarkStart w:id="16" w:name="_Toc410643959"/>
+      <w:bookmarkStart w:id="17" w:name="_Toc410643959"/>
       <w:r>
         <w:lastRenderedPageBreak/>
         <w:t>Cost Estimates</w:t>
       </w:r>
-      <w:bookmarkEnd w:id="16"/>
+      <w:bookmarkEnd w:id="17"/>
     </w:p>
     <w:p>
       <w:pPr>
@@ -6075,12 +6077,12 @@
           <w:numId w:val="27"/>
         </w:numPr>
       </w:pPr>
-      <w:bookmarkStart w:id="17" w:name="_Toc410643960"/>
+      <w:bookmarkStart w:id="18" w:name="_Toc410643960"/>
       <w:r>
         <w:lastRenderedPageBreak/>
         <w:t>Risk Plan</w:t>
       </w:r>
-      <w:bookmarkEnd w:id="17"/>
+      <w:bookmarkEnd w:id="18"/>
     </w:p>
     <w:p>
       <w:r>
@@ -6095,12 +6097,12 @@
           <w:numId w:val="27"/>
         </w:numPr>
       </w:pPr>
-      <w:bookmarkStart w:id="18" w:name="_Toc410643961"/>
+      <w:bookmarkStart w:id="19" w:name="_Toc410643961"/>
       <w:r>
         <w:lastRenderedPageBreak/>
         <w:t>Project Monitoring and Control Mechanisms</w:t>
       </w:r>
-      <w:bookmarkEnd w:id="18"/>
+      <w:bookmarkEnd w:id="19"/>
     </w:p>
     <w:p/>
     <w:p/>
@@ -6113,12 +6115,12 @@
           <w:numId w:val="27"/>
         </w:numPr>
       </w:pPr>
-      <w:bookmarkStart w:id="19" w:name="_Toc410643962"/>
+      <w:bookmarkStart w:id="20" w:name="_Toc410643962"/>
       <w:r>
         <w:lastRenderedPageBreak/>
         <w:t>Requirements/Analysis Models</w:t>
       </w:r>
-      <w:bookmarkEnd w:id="19"/>
+      <w:bookmarkEnd w:id="20"/>
     </w:p>
     <w:p>
       <w:pPr>
@@ -6128,14 +6130,14 @@
           <w:numId w:val="27"/>
         </w:numPr>
       </w:pPr>
-      <w:bookmarkStart w:id="20" w:name="_Toc410643963"/>
+      <w:bookmarkStart w:id="21" w:name="_Toc410643963"/>
       <w:r>
         <w:t>Major</w:t>
       </w:r>
       <w:r>
         <w:t xml:space="preserve"> Software Functions</w:t>
       </w:r>
-      <w:bookmarkEnd w:id="20"/>
+      <w:bookmarkEnd w:id="21"/>
     </w:p>
     <w:p/>
     <w:p>
@@ -6379,12 +6381,12 @@
           <w:numId w:val="27"/>
         </w:numPr>
       </w:pPr>
-      <w:bookmarkStart w:id="21" w:name="_Toc410643964"/>
+      <w:bookmarkStart w:id="22" w:name="_Toc410643964"/>
       <w:r>
         <w:lastRenderedPageBreak/>
         <w:t>Use Case Diagrams</w:t>
       </w:r>
-      <w:bookmarkEnd w:id="21"/>
+      <w:bookmarkEnd w:id="22"/>
     </w:p>
     <w:p>
       <w:r>
@@ -6470,12 +6472,12 @@
           <w:numId w:val="27"/>
         </w:numPr>
       </w:pPr>
-      <w:bookmarkStart w:id="22" w:name="_Toc410643965"/>
+      <w:bookmarkStart w:id="23" w:name="_Toc410643965"/>
       <w:r>
         <w:lastRenderedPageBreak/>
         <w:t>Use Case Descriptions (Fully Dressed)</w:t>
       </w:r>
-      <w:bookmarkEnd w:id="22"/>
+      <w:bookmarkEnd w:id="23"/>
     </w:p>
     <w:tbl>
       <w:tblPr>
@@ -8255,12 +8257,12 @@
           <w:numId w:val="27"/>
         </w:numPr>
       </w:pPr>
-      <w:bookmarkStart w:id="23" w:name="_Toc410643966"/>
+      <w:bookmarkStart w:id="24" w:name="_Toc410643966"/>
       <w:r>
         <w:lastRenderedPageBreak/>
         <w:t>Activity Diagrams</w:t>
       </w:r>
-      <w:bookmarkEnd w:id="23"/>
+      <w:bookmarkEnd w:id="24"/>
     </w:p>
     <w:p/>
     <w:p>
@@ -8337,12 +8339,12 @@
           <w:numId w:val="27"/>
         </w:numPr>
       </w:pPr>
-      <w:bookmarkStart w:id="24" w:name="_Toc410643967"/>
+      <w:bookmarkStart w:id="25" w:name="_Toc410643967"/>
       <w:r>
         <w:lastRenderedPageBreak/>
         <w:t>Sequence Diagrams</w:t>
       </w:r>
-      <w:bookmarkEnd w:id="24"/>
+      <w:bookmarkEnd w:id="25"/>
     </w:p>
     <w:p/>
     <w:p>
@@ -8427,7 +8429,7 @@
           <w:numId w:val="27"/>
         </w:numPr>
       </w:pPr>
-      <w:bookmarkStart w:id="25" w:name="_Toc410643968"/>
+      <w:bookmarkStart w:id="26" w:name="_Toc410643968"/>
       <w:r>
         <w:rPr>
           <w:noProof/>
@@ -8501,8 +8503,6 @@
       <w:r>
         <w:t>Requirements Class Models</w:t>
       </w:r>
-      <w:bookmarkStart w:id="26" w:name="_GoBack"/>
-      <w:bookmarkEnd w:id="25"/>
       <w:bookmarkEnd w:id="26"/>
     </w:p>
     <w:p>
@@ -11374,7 +11374,7 @@
       <w:rPr>
         <w:noProof/>
       </w:rPr>
-      <w:t>22</w:t>
+      <w:t>1</w:t>
     </w:r>
     <w:r>
       <w:fldChar w:fldCharType="end"/>
@@ -11449,7 +11449,7 @@
       <w:rPr>
         <w:noProof/>
       </w:rPr>
-      <w:instrText>Requirements/Analysis Models</w:instrText>
+      <w:instrText>Introduction</w:instrText>
     </w:r>
     <w:r>
       <w:rPr>
@@ -11473,7 +11473,7 @@
       <w:rPr>
         <w:noProof/>
       </w:rPr>
-      <w:instrText>Requirements/Analysis Models</w:instrText>
+      <w:instrText>Introduction</w:instrText>
     </w:r>
     <w:r>
       <w:rPr>
@@ -11488,7 +11488,7 @@
       <w:rPr>
         <w:noProof/>
       </w:rPr>
-      <w:t>Requirements/Analysis Models</w:t>
+      <w:t>Introduction</w:t>
     </w:r>
     <w:r>
       <w:fldChar w:fldCharType="end"/>
@@ -30201,7 +30201,7 @@
 </file>
 
 <file path=customXml/itemProps4.xml><?xml version="1.0" encoding="utf-8"?>
-<ds:datastoreItem xmlns:ds="http://schemas.openxmlformats.org/officeDocument/2006/customXml" ds:itemID="{E20F895C-0F1A-4A20-BD7E-86838DA062C1}">
+<ds:datastoreItem xmlns:ds="http://schemas.openxmlformats.org/officeDocument/2006/customXml" ds:itemID="{73DA24D7-89A6-4ACD-AE65-75A2A92B8DD9}">
   <ds:schemaRefs>
     <ds:schemaRef ds:uri="http://schemas.openxmlformats.org/officeDocument/2006/bibliography"/>
   </ds:schemaRefs>

</xml_diff>